<commit_message>
finished with paper 3 JARS rev 2
</commit_message>
<xml_diff>
--- a/Docs/My Docs/Thesis/VHR Spekboom Canopy Cover Mapping/Response to Reviewer Comments - rev2.docx
+++ b/Docs/My Docs/Thesis/VHR Spekboom Canopy Cover Mapping/Response to Reviewer Comments - rev2.docx
@@ -12,13 +12,7 @@
     </w:p>
     <w:p>
       <w:r>
-        <w:t xml:space="preserve">We would like to thank the reviewers for their </w:t>
-      </w:r>
-      <w:r>
-        <w:t xml:space="preserve">time and </w:t>
-      </w:r>
-      <w:r>
-        <w:t>valuable feedback.  We believe we have addressed the</w:t>
+        <w:t>We would like to thank the reviewers for their feedback.  We believe we have addressed the</w:t>
       </w:r>
       <w:r>
         <w:t>ir</w:t>
@@ -27,28 +21,39 @@
         <w:t xml:space="preserve"> concerns.  The original reviewer comments are included be</w:t>
       </w:r>
       <w:r>
-        <w:t>low with our responses in red.   Where reviewer comments are not responded to below, they have been responded to in the manuscript.</w:t>
+        <w:t xml:space="preserve">low with our responses in red.   </w:t>
       </w:r>
     </w:p>
     <w:p>
       <w:r>
-        <w:t xml:space="preserve">Changes to the original version of the manuscript have been marked in </w:t>
+        <w:t xml:space="preserve">Changes to the </w:t>
+      </w:r>
+      <w:r>
+        <w:t>previous</w:t>
+      </w:r>
+      <w:r>
+        <w:t xml:space="preserve"> version of the manuscript have been marked in </w:t>
       </w:r>
       <w:r>
         <w:t xml:space="preserve">red in </w:t>
       </w:r>
       <w:r>
-        <w:t xml:space="preserve">the revised version.  </w:t>
-      </w:r>
-      <w:r>
-        <w:t>L</w:t>
-      </w:r>
-      <w:r>
-        <w:t xml:space="preserve">ayout moves were left unmarked for readability.  </w:t>
+        <w:t xml:space="preserve">the </w:t>
+      </w:r>
+      <w:r>
+        <w:t xml:space="preserve">latest </w:t>
+      </w:r>
+      <w:r>
+        <w:t xml:space="preserve">revised version.  </w:t>
       </w:r>
     </w:p>
     <w:p/>
     <w:p>
+      <w:pPr>
+        <w:tabs>
+          <w:tab w:val="left" w:pos="1695"/>
+        </w:tabs>
+      </w:pPr>
       <w:r>
         <w:rPr>
           <w:rStyle w:val="Heading2Char"/>
@@ -56,6 +61,12 @@
         <w:t>Reviewer 1</w:t>
       </w:r>
       <w:r>
+        <w:rPr>
+          <w:rStyle w:val="Heading2Char"/>
+        </w:rPr>
+        <w:tab/>
+      </w:r>
+      <w:r>
         <w:br/>
         <w:t xml:space="preserve">Dear authors, </w:t>
       </w:r>
@@ -86,6 +97,12 @@
       </w:r>
       <w:r>
         <w:br/>
+      </w:r>
+      <w:r>
+        <w:rPr>
+          <w:color w:val="FF0000"/>
+        </w:rPr>
+        <w:t>These suggestions have been responded to in the manuscript.</w:t>
       </w:r>
       <w:r>
         <w:br/>
@@ -128,10 +145,22 @@
     </w:p>
     <w:p>
       <w:r>
-        <w:br/>
+        <w:rPr>
+          <w:color w:val="FF0000"/>
+        </w:rPr>
+        <w:t xml:space="preserve">A flowchart depicting the </w:t>
+      </w:r>
+      <w:r>
+        <w:rPr>
+          <w:color w:val="FF0000"/>
+        </w:rPr>
+        <w:t xml:space="preserve">classification and canopy cover estimation process has been added at the end of section 3.6.  </w:t>
       </w:r>
       <w:bookmarkStart w:id="0" w:name="_GoBack"/>
       <w:bookmarkEnd w:id="0"/>
+      <w:r>
+        <w:br/>
+      </w:r>
     </w:p>
     <w:sectPr>
       <w:pgSz w:w="12240" w:h="15840"/>

</xml_diff>

<commit_message>
finished paper 3 rev2
</commit_message>
<xml_diff>
--- a/Docs/My Docs/Thesis/VHR Spekboom Canopy Cover Mapping/Response to Reviewer Comments - rev2.docx
+++ b/Docs/My Docs/Thesis/VHR Spekboom Canopy Cover Mapping/Response to Reviewer Comments - rev2.docx
@@ -144,6 +144,11 @@
       </w:r>
     </w:p>
     <w:p>
+      <w:pPr>
+        <w:rPr>
+          <w:color w:val="FF0000"/>
+        </w:rPr>
+      </w:pPr>
       <w:r>
         <w:rPr>
           <w:color w:val="FF0000"/>
@@ -157,10 +162,72 @@
         <w:t xml:space="preserve">classification and canopy cover estimation process has been added at the end of section 3.6.  </w:t>
       </w:r>
       <w:r>
-        <w:br/>
-      </w:r>
-      <w:r>
-        <w:t>[Note that the homogenisation process is now referenced]</w:t>
+        <w:rPr>
+          <w:color w:val="FF0000"/>
+        </w:rPr>
+        <w:t>Specific</w:t>
+      </w:r>
+      <w:r>
+        <w:rPr>
+          <w:color w:val="FF0000"/>
+        </w:rPr>
+        <w:t xml:space="preserve"> details </w:t>
+      </w:r>
+      <w:r>
+        <w:rPr>
+          <w:color w:val="FF0000"/>
+        </w:rPr>
+        <w:t xml:space="preserve">of </w:t>
+      </w:r>
+      <w:r>
+        <w:rPr>
+          <w:color w:val="FF0000"/>
+        </w:rPr>
+        <w:t xml:space="preserve">the radiometric homogenization process can be found in the reference that </w:t>
+      </w:r>
+      <w:r>
+        <w:rPr>
+          <w:color w:val="FF0000"/>
+        </w:rPr>
+        <w:t>is now included</w:t>
+      </w:r>
+      <w:r>
+        <w:rPr>
+          <w:color w:val="FF0000"/>
+        </w:rPr>
+        <w:t xml:space="preserve"> (</w:t>
+      </w:r>
+      <w:r>
+        <w:rPr>
+          <w:color w:val="FF0000"/>
+        </w:rPr>
+        <w:t xml:space="preserve">D. Harris and A. Van </w:t>
+      </w:r>
+      <w:proofErr w:type="spellStart"/>
+      <w:r>
+        <w:rPr>
+          <w:color w:val="FF0000"/>
+        </w:rPr>
+        <w:t>Niekerk</w:t>
+      </w:r>
+      <w:proofErr w:type="spellEnd"/>
+      <w:r>
+        <w:rPr>
+          <w:color w:val="FF0000"/>
+        </w:rPr>
+        <w:t>, “Radiometric homogenisation of aerial images by calibrating with satellite data,” Int. J. Remote Sens., 1–25, Taylor &amp; Francis (2018) [doi:10.1080/01431161.2018.1528404].</w:t>
+      </w:r>
+      <w:r>
+        <w:rPr>
+          <w:color w:val="FF0000"/>
+        </w:rPr>
+        <w:t>)</w:t>
+      </w:r>
+      <w:r>
+        <w:rPr>
+          <w:color w:val="FF0000"/>
+        </w:rPr>
+        <w:t>.</w:t>
       </w:r>
       <w:bookmarkStart w:id="0" w:name="_GoBack"/>
       <w:bookmarkEnd w:id="0"/>

</xml_diff>